<commit_message>
Signed-off-by: James Schacht <pascal888@yahoo.com>
</commit_message>
<xml_diff>
--- a/People/For Immediate Release.docx
+++ b/People/For Immediate Release.docx
@@ -22,8 +22,37 @@
           <w:bCs w:val="0"/>
           <w:color w:val="auto"/>
         </w:rPr>
-        <w:t>Saint Petersburg Florida, 2015-07-15</w:t>
-      </w:r>
+        <w:t>S</w:t>
+      </w:r>
+      <w:r>
+        <w:rPr>
+          <w:rFonts w:asciiTheme="minorHAnsi" w:eastAsiaTheme="minorHAnsi" w:hAnsiTheme="minorHAnsi" w:cstheme="minorBidi"/>
+          <w:b w:val="0"/>
+          <w:bCs w:val="0"/>
+          <w:color w:val="auto"/>
+        </w:rPr>
+        <w:t>aint Petersburg Florida, 2015-08</w:t>
+      </w:r>
+      <w:r>
+        <w:rPr>
+          <w:rFonts w:asciiTheme="minorHAnsi" w:eastAsiaTheme="minorHAnsi" w:hAnsiTheme="minorHAnsi" w:cstheme="minorBidi"/>
+          <w:b w:val="0"/>
+          <w:bCs w:val="0"/>
+          <w:color w:val="auto"/>
+        </w:rPr>
+        <w:t>-1</w:t>
+      </w:r>
+      <w:r>
+        <w:rPr>
+          <w:rFonts w:asciiTheme="minorHAnsi" w:eastAsiaTheme="minorHAnsi" w:hAnsiTheme="minorHAnsi" w:cstheme="minorBidi"/>
+          <w:b w:val="0"/>
+          <w:bCs w:val="0"/>
+          <w:color w:val="auto"/>
+        </w:rPr>
+        <w:t>4</w:t>
+      </w:r>
+      <w:bookmarkStart w:id="0" w:name="_GoBack"/>
+      <w:bookmarkEnd w:id="0"/>
     </w:p>
     <w:p>
       <w:pPr>
@@ -892,8 +921,6 @@
       <w:r>
         <w:t xml:space="preserve"> </w:t>
       </w:r>
-      <w:bookmarkStart w:id="0" w:name="_GoBack"/>
-      <w:bookmarkEnd w:id="0"/>
     </w:p>
     <w:p>
       <w:pPr>

</xml_diff>